<commit_message>
Entrega Final Lab 9
</commit_message>
<xml_diff>
--- a/Docs/Observaciones-Lab 9.docx
+++ b/Docs/Observaciones-Lab 9.docx
@@ -1,6 +1,6 @@
 
 <file path=word/document.xml><?xml version="1.0" encoding="utf-8"?>
-<w:document xmlns:wpc="http://schemas.microsoft.com/office/word/2010/wordprocessingCanvas" xmlns:cx="http://schemas.microsoft.com/office/drawing/2014/chartex" xmlns:cx1="http://schemas.microsoft.com/office/drawing/2015/9/8/chartex" xmlns:cx2="http://schemas.microsoft.com/office/drawing/2015/10/21/chartex" xmlns:cx3="http://schemas.microsoft.com/office/drawing/2016/5/9/chartex" xmlns:cx4="http://schemas.microsoft.com/office/drawing/2016/5/10/chartex" xmlns:cx5="http://schemas.microsoft.com/office/drawing/2016/5/11/chartex" xmlns:cx6="http://schemas.microsoft.com/office/drawing/2016/5/12/chartex" xmlns:cx7="http://schemas.microsoft.com/office/drawing/2016/5/13/chartex" xmlns:cx8="http://schemas.microsoft.com/office/drawing/2016/5/14/chartex" xmlns:mc="http://schemas.openxmlformats.org/markup-compatibility/2006" xmlns:aink="http://schemas.microsoft.com/office/drawing/2016/ink" xmlns:am3d="http://schemas.microsoft.com/office/drawing/2017/model3d" xmlns:o="urn:schemas-microsoft-com:office:office" xmlns:oel="http://schemas.microsoft.com/office/2019/extlst" xmlns:r="http://schemas.openxmlformats.org/officeDocument/2006/relationships" xmlns:m="http://schemas.openxmlformats.org/officeDocument/2006/math" xmlns:v="urn:schemas-microsoft-com:vml" xmlns:wp14="http://schemas.microsoft.com/office/word/2010/wordprocessingDrawing" xmlns:wp="http://schemas.openxmlformats.org/drawingml/2006/wordprocessingDrawing" xmlns:w10="urn:schemas-microsoft-com:office:word" xmlns:w="http://schemas.openxmlformats.org/wordprocessingml/2006/main" xmlns:w14="http://schemas.microsoft.com/office/word/2010/wordml" xmlns:w15="http://schemas.microsoft.com/office/word/2012/wordml" xmlns:w16cex="http://schemas.microsoft.com/office/word/2018/wordml/cex" xmlns:w16cid="http://schemas.microsoft.com/office/word/2016/wordml/cid" xmlns:w16="http://schemas.microsoft.com/office/word/2018/wordml" xmlns:w16du="http://schemas.microsoft.com/office/word/2023/wordml/word16du" xmlns:w16sdtdh="http://schemas.microsoft.com/office/word/2020/wordml/sdtdatahash" xmlns:w16se="http://schemas.microsoft.com/office/word/2015/wordml/symex" xmlns:wpg="http://schemas.microsoft.com/office/word/2010/wordprocessingGroup" xmlns:wpi="http://schemas.microsoft.com/office/word/2010/wordprocessingInk" xmlns:wne="http://schemas.microsoft.com/office/word/2006/wordml" xmlns:wps="http://schemas.microsoft.com/office/word/2010/wordprocessingShape" mc:Ignorable="w14 w15 w16se w16cid w16 w16cex w16sdtdh wp14">
+<w:document xmlns:wpc="http://schemas.microsoft.com/office/word/2010/wordprocessingCanvas" xmlns:cx="http://schemas.microsoft.com/office/drawing/2014/chartex" xmlns:cx1="http://schemas.microsoft.com/office/drawing/2015/9/8/chartex" xmlns:cx2="http://schemas.microsoft.com/office/drawing/2015/10/21/chartex" xmlns:cx3="http://schemas.microsoft.com/office/drawing/2016/5/9/chartex" xmlns:cx4="http://schemas.microsoft.com/office/drawing/2016/5/10/chartex" xmlns:cx5="http://schemas.microsoft.com/office/drawing/2016/5/11/chartex" xmlns:cx6="http://schemas.microsoft.com/office/drawing/2016/5/12/chartex" xmlns:cx7="http://schemas.microsoft.com/office/drawing/2016/5/13/chartex" xmlns:cx8="http://schemas.microsoft.com/office/drawing/2016/5/14/chartex" xmlns:mc="http://schemas.openxmlformats.org/markup-compatibility/2006" xmlns:aink="http://schemas.microsoft.com/office/drawing/2016/ink" xmlns:am3d="http://schemas.microsoft.com/office/drawing/2017/model3d" xmlns:o="urn:schemas-microsoft-com:office:office" xmlns:r="http://schemas.openxmlformats.org/officeDocument/2006/relationships" xmlns:m="http://schemas.openxmlformats.org/officeDocument/2006/math" xmlns:v="urn:schemas-microsoft-com:vml" xmlns:wp14="http://schemas.microsoft.com/office/word/2010/wordprocessingDrawing" xmlns:wp="http://schemas.openxmlformats.org/drawingml/2006/wordprocessingDrawing" xmlns:w10="urn:schemas-microsoft-com:office:word" xmlns:w="http://schemas.openxmlformats.org/wordprocessingml/2006/main" xmlns:w14="http://schemas.microsoft.com/office/word/2010/wordml" xmlns:w15="http://schemas.microsoft.com/office/word/2012/wordml" xmlns:w16cid="http://schemas.microsoft.com/office/word/2016/wordml/cid" xmlns:w16se="http://schemas.microsoft.com/office/word/2015/wordml/symex" xmlns:wpg="http://schemas.microsoft.com/office/word/2010/wordprocessingGroup" xmlns:wpi="http://schemas.microsoft.com/office/word/2010/wordprocessingInk" xmlns:wne="http://schemas.microsoft.com/office/word/2006/wordml" xmlns:wps="http://schemas.microsoft.com/office/word/2010/wordprocessingShape" mc:Ignorable="w14 w15 w16se w16cid wp14">
   <w:body>
     <w:p>
       <w:pPr>
@@ -37,14 +37,16 @@
           <w:noProof w:val="0"/>
           <w:lang w:val="es-CO"/>
         </w:rPr>
-        <w:t xml:space="preserve">Estudiante </w:t>
-      </w:r>
+        <w:t xml:space="preserve">Tomas Aponte </w:t>
+      </w:r>
+      <w:bookmarkStart w:id="0" w:name="_GoBack"/>
+      <w:bookmarkEnd w:id="0"/>
       <w:r>
         <w:rPr>
           <w:noProof w:val="0"/>
           <w:lang w:val="es-CO"/>
         </w:rPr>
-        <w:t>1 Cod XXXX</w:t>
+        <w:t>202420148</w:t>
       </w:r>
     </w:p>
     <w:p>
@@ -53,6 +55,7 @@
         <w:jc w:val="right"/>
         <w:rPr>
           <w:noProof w:val="0"/>
+          <w:u w:val="single"/>
           <w:lang w:val="es-CO"/>
         </w:rPr>
       </w:pPr>
@@ -61,38 +64,21 @@
           <w:noProof w:val="0"/>
           <w:lang w:val="es-CO"/>
         </w:rPr>
-        <w:t>Estudiante 2 Cod XXXX</w:t>
-      </w:r>
-    </w:p>
-    <w:p>
-      <w:pPr>
-        <w:spacing w:after="0"/>
-        <w:jc w:val="right"/>
+        <w:t>Juan Diego García</w:t>
+      </w:r>
+      <w:r>
         <w:rPr>
           <w:noProof w:val="0"/>
           <w:lang w:val="es-CO"/>
         </w:rPr>
-      </w:pPr>
+        <w:t xml:space="preserve"> </w:t>
+      </w:r>
       <w:r>
         <w:rPr>
           <w:noProof w:val="0"/>
           <w:lang w:val="es-CO"/>
         </w:rPr>
-        <w:t xml:space="preserve">Estudiante </w:t>
-      </w:r>
-      <w:r>
-        <w:rPr>
-          <w:noProof w:val="0"/>
-          <w:lang w:val="es-CO"/>
-        </w:rPr>
-        <w:t>3</w:t>
-      </w:r>
-      <w:r>
-        <w:rPr>
-          <w:noProof w:val="0"/>
-          <w:lang w:val="es-CO"/>
-        </w:rPr>
-        <w:t xml:space="preserve"> Cod XXXX</w:t>
+        <w:t>202423575</w:t>
       </w:r>
     </w:p>
     <w:p>
@@ -124,14 +110,14 @@
         </w:numPr>
         <w:jc w:val="both"/>
         <w:rPr>
-          <w:rFonts w:cstheme="minorHAnsi"/>
+          <w:rFonts w:asciiTheme="majorHAnsi" w:hAnsiTheme="majorHAnsi" w:cstheme="majorHAnsi"/>
           <w:lang w:val="es-CO" w:eastAsia="es-CO"/>
         </w:rPr>
       </w:pPr>
       <w:r>
         <w:rPr>
           <w:rStyle w:val="normaltextrun"/>
-          <w:rFonts w:cstheme="minorHAnsi"/>
+          <w:rFonts w:asciiTheme="majorHAnsi" w:hAnsiTheme="majorHAnsi" w:cstheme="majorHAnsi"/>
           <w:color w:val="000000"/>
           <w:shd w:val="clear" w:color="auto" w:fill="FFFFFF"/>
           <w:lang w:val="es-CO"/>
@@ -140,7 +126,7 @@
       </w:r>
       <w:r>
         <w:rPr>
-          <w:rFonts w:cstheme="minorHAnsi"/>
+          <w:rFonts w:asciiTheme="majorHAnsi" w:hAnsiTheme="majorHAnsi" w:cstheme="majorHAnsi"/>
           <w:lang w:val="es-419" w:eastAsia="es-CO"/>
         </w:rPr>
         <w:t>Qué diferencia existe entre las alturas de los dos árboles (BST y RBT)? </w:t>
@@ -148,9 +134,25 @@
     </w:p>
     <w:p>
       <w:pPr>
+        <w:spacing w:before="100" w:beforeAutospacing="1" w:after="100" w:afterAutospacing="1" w:line="240" w:lineRule="auto"/>
+        <w:rPr>
+          <w:rFonts w:asciiTheme="majorHAnsi" w:eastAsia="Times New Roman" w:hAnsiTheme="majorHAnsi" w:cstheme="majorHAnsi"/>
+          <w:lang w:val="es-MX" w:eastAsia="es-MX"/>
+        </w:rPr>
+      </w:pPr>
+      <w:r>
+        <w:rPr>
+          <w:rFonts w:asciiTheme="majorHAnsi" w:eastAsia="Times New Roman" w:hAnsiTheme="majorHAnsi" w:cstheme="majorHAnsi"/>
+          <w:lang w:val="es-MX" w:eastAsia="es-MX"/>
+        </w:rPr>
+        <w:t>La diferencia es en la forma que crecen. Un BST crece según el orden de los datos insertados. Si se meten los datos ya ordenados, el árbol parece más una lista enlazada que un árbol, se desbalancea y su altura se vuelve muy alta. En cambio, el árbol RBT tiene reglas estrictas que hacen que se mantenga balanceado. Gracias a las rotaciones y cambios que hace automáticamente, nunca crece demasiado. Por lo que el RBT debería tener una altura menor o igual que la del BST, sobre todo cuando los datos llegan desordenados o tienen patrones que un BST no maneja bien.</w:t>
+      </w:r>
+    </w:p>
+    <w:p>
+      <w:pPr>
         <w:jc w:val="both"/>
         <w:rPr>
-          <w:rFonts w:cstheme="minorHAnsi"/>
+          <w:rFonts w:asciiTheme="majorHAnsi" w:hAnsiTheme="majorHAnsi" w:cstheme="majorHAnsi"/>
           <w:lang w:val="es-CO" w:eastAsia="es-CO"/>
         </w:rPr>
       </w:pPr>
@@ -164,41 +166,41 @@
         </w:numPr>
         <w:jc w:val="both"/>
         <w:rPr>
-          <w:rFonts w:cstheme="minorHAnsi"/>
+          <w:rFonts w:asciiTheme="majorHAnsi" w:hAnsiTheme="majorHAnsi" w:cstheme="majorHAnsi"/>
           <w:lang w:val="es-CO" w:eastAsia="es-CO"/>
         </w:rPr>
       </w:pPr>
       <w:r>
         <w:rPr>
-          <w:rFonts w:cstheme="minorHAnsi"/>
+          <w:rFonts w:asciiTheme="majorHAnsi" w:hAnsiTheme="majorHAnsi" w:cstheme="majorHAnsi"/>
           <w:lang w:val="es-419" w:eastAsia="es-CO"/>
         </w:rPr>
         <w:t>¿</w:t>
       </w:r>
       <w:r>
         <w:rPr>
-          <w:rFonts w:cstheme="minorHAnsi"/>
+          <w:rFonts w:asciiTheme="majorHAnsi" w:hAnsiTheme="majorHAnsi" w:cstheme="majorHAnsi"/>
           <w:lang w:val="es-419" w:eastAsia="es-CO"/>
         </w:rPr>
         <w:t>P</w:t>
       </w:r>
       <w:r>
         <w:rPr>
-          <w:rFonts w:cstheme="minorHAnsi"/>
+          <w:rFonts w:asciiTheme="majorHAnsi" w:hAnsiTheme="majorHAnsi" w:cstheme="majorHAnsi"/>
           <w:lang w:val="es-419" w:eastAsia="es-CO"/>
         </w:rPr>
         <w:t>ercibe alguna diferencia entre la ejecución de los dos árboles (RBT y BST)?</w:t>
       </w:r>
       <w:r>
         <w:rPr>
-          <w:rFonts w:cstheme="minorHAnsi"/>
+          <w:rFonts w:asciiTheme="majorHAnsi" w:hAnsiTheme="majorHAnsi" w:cstheme="majorHAnsi"/>
           <w:lang w:val="es-CO" w:eastAsia="es-CO"/>
         </w:rPr>
         <w:t xml:space="preserve"> </w:t>
       </w:r>
       <w:r>
         <w:rPr>
-          <w:rFonts w:cstheme="minorHAnsi"/>
+          <w:rFonts w:asciiTheme="majorHAnsi" w:hAnsiTheme="majorHAnsi" w:cstheme="majorHAnsi"/>
           <w:lang w:eastAsia="es-CO"/>
         </w:rPr>
         <w:t xml:space="preserve">¿Por </w:t>
@@ -206,7 +208,7 @@
       <w:proofErr w:type="spellStart"/>
       <w:r>
         <w:rPr>
-          <w:rFonts w:cstheme="minorHAnsi"/>
+          <w:rFonts w:asciiTheme="majorHAnsi" w:hAnsiTheme="majorHAnsi" w:cstheme="majorHAnsi"/>
           <w:lang w:eastAsia="es-CO"/>
         </w:rPr>
         <w:t>qué</w:t>
@@ -214,7 +216,7 @@
       <w:proofErr w:type="spellEnd"/>
       <w:r>
         <w:rPr>
-          <w:rFonts w:cstheme="minorHAnsi"/>
+          <w:rFonts w:asciiTheme="majorHAnsi" w:hAnsiTheme="majorHAnsi" w:cstheme="majorHAnsi"/>
           <w:lang w:eastAsia="es-CO"/>
         </w:rPr>
         <w:t xml:space="preserve"> </w:t>
@@ -222,7 +224,7 @@
       <w:proofErr w:type="spellStart"/>
       <w:r>
         <w:rPr>
-          <w:rFonts w:cstheme="minorHAnsi"/>
+          <w:rFonts w:asciiTheme="majorHAnsi" w:hAnsiTheme="majorHAnsi" w:cstheme="majorHAnsi"/>
           <w:lang w:eastAsia="es-CO"/>
         </w:rPr>
         <w:t>pasa</w:t>
@@ -230,7 +232,7 @@
       <w:proofErr w:type="spellEnd"/>
       <w:r>
         <w:rPr>
-          <w:rFonts w:cstheme="minorHAnsi"/>
+          <w:rFonts w:asciiTheme="majorHAnsi" w:hAnsiTheme="majorHAnsi" w:cstheme="majorHAnsi"/>
           <w:lang w:eastAsia="es-CO"/>
         </w:rPr>
         <w:t xml:space="preserve"> </w:t>
@@ -238,7 +240,7 @@
       <w:proofErr w:type="spellStart"/>
       <w:r>
         <w:rPr>
-          <w:rFonts w:cstheme="minorHAnsi"/>
+          <w:rFonts w:asciiTheme="majorHAnsi" w:hAnsiTheme="majorHAnsi" w:cstheme="majorHAnsi"/>
           <w:lang w:eastAsia="es-CO"/>
         </w:rPr>
         <w:t>esto</w:t>
@@ -246,7 +248,7 @@
       <w:proofErr w:type="spellEnd"/>
       <w:r>
         <w:rPr>
-          <w:rFonts w:cstheme="minorHAnsi"/>
+          <w:rFonts w:asciiTheme="majorHAnsi" w:hAnsiTheme="majorHAnsi" w:cstheme="majorHAnsi"/>
           <w:lang w:eastAsia="es-CO"/>
         </w:rPr>
         <w:t>?</w:t>
@@ -254,8 +256,24 @@
     </w:p>
     <w:p>
       <w:pPr>
-        <w:rPr>
-          <w:rFonts w:cstheme="minorHAnsi"/>
+        <w:spacing w:before="100" w:beforeAutospacing="1" w:after="100" w:afterAutospacing="1" w:line="240" w:lineRule="auto"/>
+        <w:rPr>
+          <w:rFonts w:asciiTheme="majorHAnsi" w:eastAsia="Times New Roman" w:hAnsiTheme="majorHAnsi" w:cstheme="majorHAnsi"/>
+          <w:lang w:val="es-MX" w:eastAsia="es-MX"/>
+        </w:rPr>
+      </w:pPr>
+      <w:r>
+        <w:rPr>
+          <w:rFonts w:asciiTheme="majorHAnsi" w:eastAsia="Times New Roman" w:hAnsiTheme="majorHAnsi" w:cstheme="majorHAnsi"/>
+          <w:lang w:val="es-MX" w:eastAsia="es-MX"/>
+        </w:rPr>
+        <w:t>Si, se nota bastante en las operaciones de búsqueda, inserción y eliminación. Con un BST, si el árbol se desbalancea, buscar un dato se vuelve complicado. Básicamente recorre casi todos los nodos. En cambio, el RBT mantiene una altura logarítmica con datos en cualquier orden. Entonces, las operaciones se mantienen más rápidas. El RBT se ajusta al insertar o borrar. Por lo que el RBT suele ejecutar más rápido en promedio que un BST mal balanceado su estructura regulada.</w:t>
+      </w:r>
+    </w:p>
+    <w:p>
+      <w:pPr>
+        <w:rPr>
+          <w:rFonts w:asciiTheme="majorHAnsi" w:hAnsiTheme="majorHAnsi" w:cstheme="majorHAnsi"/>
           <w:lang w:val="es-CO" w:eastAsia="es-CO"/>
         </w:rPr>
       </w:pPr>
@@ -268,13 +286,13 @@
           <w:numId w:val="15"/>
         </w:numPr>
         <w:rPr>
-          <w:rFonts w:cstheme="minorHAnsi"/>
+          <w:rFonts w:asciiTheme="majorHAnsi" w:hAnsiTheme="majorHAnsi" w:cstheme="majorHAnsi"/>
           <w:lang w:eastAsia="es-CO"/>
         </w:rPr>
       </w:pPr>
       <w:r>
         <w:rPr>
-          <w:rFonts w:cstheme="minorHAnsi"/>
+          <w:rFonts w:asciiTheme="majorHAnsi" w:hAnsiTheme="majorHAnsi" w:cstheme="majorHAnsi"/>
           <w:lang w:val="es-CO" w:eastAsia="es-CO"/>
         </w:rPr>
         <w:t xml:space="preserve">¿Existe alguna diferencia de complejidad entre los dos árboles (RBT y BST)? </w:t>
@@ -282,7 +300,7 @@
       <w:proofErr w:type="spellStart"/>
       <w:r>
         <w:rPr>
-          <w:rFonts w:cstheme="minorHAnsi"/>
+          <w:rFonts w:asciiTheme="majorHAnsi" w:hAnsiTheme="majorHAnsi" w:cstheme="majorHAnsi"/>
           <w:lang w:eastAsia="es-CO"/>
         </w:rPr>
         <w:t>Justifique</w:t>
@@ -290,7 +308,7 @@
       <w:proofErr w:type="spellEnd"/>
       <w:r>
         <w:rPr>
-          <w:rFonts w:cstheme="minorHAnsi"/>
+          <w:rFonts w:asciiTheme="majorHAnsi" w:hAnsiTheme="majorHAnsi" w:cstheme="majorHAnsi"/>
           <w:lang w:eastAsia="es-CO"/>
         </w:rPr>
         <w:t xml:space="preserve"> </w:t>
@@ -298,7 +316,7 @@
       <w:proofErr w:type="spellStart"/>
       <w:r>
         <w:rPr>
-          <w:rFonts w:cstheme="minorHAnsi"/>
+          <w:rFonts w:asciiTheme="majorHAnsi" w:hAnsiTheme="majorHAnsi" w:cstheme="majorHAnsi"/>
           <w:lang w:eastAsia="es-CO"/>
         </w:rPr>
         <w:t>su</w:t>
@@ -306,7 +324,7 @@
       <w:proofErr w:type="spellEnd"/>
       <w:r>
         <w:rPr>
-          <w:rFonts w:cstheme="minorHAnsi"/>
+          <w:rFonts w:asciiTheme="majorHAnsi" w:hAnsiTheme="majorHAnsi" w:cstheme="majorHAnsi"/>
           <w:lang w:eastAsia="es-CO"/>
         </w:rPr>
         <w:t xml:space="preserve"> </w:t>
@@ -314,7 +332,7 @@
       <w:proofErr w:type="spellStart"/>
       <w:r>
         <w:rPr>
-          <w:rFonts w:cstheme="minorHAnsi"/>
+          <w:rFonts w:asciiTheme="majorHAnsi" w:hAnsiTheme="majorHAnsi" w:cstheme="majorHAnsi"/>
           <w:lang w:eastAsia="es-CO"/>
         </w:rPr>
         <w:t>respuesta</w:t>
@@ -322,7 +340,7 @@
       <w:proofErr w:type="spellEnd"/>
       <w:r>
         <w:rPr>
-          <w:rFonts w:cstheme="minorHAnsi"/>
+          <w:rFonts w:asciiTheme="majorHAnsi" w:hAnsiTheme="majorHAnsi" w:cstheme="majorHAnsi"/>
           <w:lang w:eastAsia="es-CO"/>
         </w:rPr>
         <w:t>.</w:t>
@@ -330,8 +348,24 @@
     </w:p>
     <w:p>
       <w:pPr>
-        <w:rPr>
-          <w:rFonts w:cstheme="minorHAnsi"/>
+        <w:spacing w:before="100" w:beforeAutospacing="1" w:after="100" w:afterAutospacing="1" w:line="240" w:lineRule="auto"/>
+        <w:rPr>
+          <w:rFonts w:asciiTheme="majorHAnsi" w:eastAsia="Times New Roman" w:hAnsiTheme="majorHAnsi" w:cstheme="majorHAnsi"/>
+          <w:lang w:val="es-MX" w:eastAsia="es-MX"/>
+        </w:rPr>
+      </w:pPr>
+      <w:r>
+        <w:rPr>
+          <w:rFonts w:asciiTheme="majorHAnsi" w:eastAsia="Times New Roman" w:hAnsiTheme="majorHAnsi" w:cstheme="majorHAnsi"/>
+          <w:lang w:val="es-MX" w:eastAsia="es-MX"/>
+        </w:rPr>
+        <w:t>Como la altura del RBT está acotada a O(log n), sus operaciones terminan siendo también O(log n). En el BST, la altura puede crecer hasta n en el peor de los. Aunque la complejidad teórica es similar, el BST puede fallar más en comparación al RBT.</w:t>
+      </w:r>
+    </w:p>
+    <w:p>
+      <w:pPr>
+        <w:rPr>
+          <w:rFonts w:asciiTheme="majorHAnsi" w:hAnsiTheme="majorHAnsi" w:cstheme="majorHAnsi"/>
           <w:lang w:eastAsia="es-CO"/>
         </w:rPr>
       </w:pPr>
@@ -344,16 +378,31 @@
           <w:numId w:val="15"/>
         </w:numPr>
         <w:rPr>
-          <w:rFonts w:cstheme="minorHAnsi"/>
+          <w:rFonts w:asciiTheme="majorHAnsi" w:hAnsiTheme="majorHAnsi" w:cstheme="majorHAnsi"/>
           <w:lang w:val="es-CO" w:eastAsia="es-CO"/>
         </w:rPr>
       </w:pPr>
       <w:r>
         <w:rPr>
-          <w:rFonts w:cstheme="minorHAnsi"/>
+          <w:rFonts w:asciiTheme="majorHAnsi" w:hAnsiTheme="majorHAnsi" w:cstheme="majorHAnsi"/>
           <w:lang w:val="es-CO" w:eastAsia="es-CO"/>
         </w:rPr>
         <w:t>¿Existe alguna manera de cargar los datos en un árbol RBT de tal forma que su funcionamiento mejore? Si es así, mencione cuál.</w:t>
+      </w:r>
+    </w:p>
+    <w:p>
+      <w:pPr>
+        <w:rPr>
+          <w:rFonts w:asciiTheme="majorHAnsi" w:hAnsiTheme="majorHAnsi" w:cstheme="majorHAnsi"/>
+          <w:lang w:val="es-CO" w:eastAsia="es-CO"/>
+        </w:rPr>
+      </w:pPr>
+      <w:r>
+        <w:rPr>
+          <w:rFonts w:asciiTheme="majorHAnsi" w:eastAsia="Times New Roman" w:hAnsiTheme="majorHAnsi" w:cstheme="majorHAnsi"/>
+          <w:lang w:val="es-MX" w:eastAsia="es-MX"/>
+        </w:rPr>
+        <w:t>Sí, la forma en que se le dan los datos puede ayudar. Por ejemplo, si se hace una especie de orden para cargar los datos de manera más balanceada desde el inicio, se puede reducir la cantidad de rotaciones y cambios de color. Lo esencial es evitar patrones de inserción que fuercen muchos arreglos internos.</w:t>
       </w:r>
     </w:p>
     <w:p>
@@ -385,7 +434,7 @@
 </file>
 
 <file path=word/endnotes.xml><?xml version="1.0" encoding="utf-8"?>
-<w:endnotes xmlns:wpc="http://schemas.microsoft.com/office/word/2010/wordprocessingCanvas" xmlns:cx="http://schemas.microsoft.com/office/drawing/2014/chartex" xmlns:cx1="http://schemas.microsoft.com/office/drawing/2015/9/8/chartex" xmlns:cx2="http://schemas.microsoft.com/office/drawing/2015/10/21/chartex" xmlns:cx3="http://schemas.microsoft.com/office/drawing/2016/5/9/chartex" xmlns:cx4="http://schemas.microsoft.com/office/drawing/2016/5/10/chartex" xmlns:cx5="http://schemas.microsoft.com/office/drawing/2016/5/11/chartex" xmlns:cx6="http://schemas.microsoft.com/office/drawing/2016/5/12/chartex" xmlns:cx7="http://schemas.microsoft.com/office/drawing/2016/5/13/chartex" xmlns:cx8="http://schemas.microsoft.com/office/drawing/2016/5/14/chartex" xmlns:mc="http://schemas.openxmlformats.org/markup-compatibility/2006" xmlns:aink="http://schemas.microsoft.com/office/drawing/2016/ink" xmlns:am3d="http://schemas.microsoft.com/office/drawing/2017/model3d" xmlns:o="urn:schemas-microsoft-com:office:office" xmlns:oel="http://schemas.microsoft.com/office/2019/extlst" xmlns:r="http://schemas.openxmlformats.org/officeDocument/2006/relationships" xmlns:m="http://schemas.openxmlformats.org/officeDocument/2006/math" xmlns:v="urn:schemas-microsoft-com:vml" xmlns:wp14="http://schemas.microsoft.com/office/word/2010/wordprocessingDrawing" xmlns:wp="http://schemas.openxmlformats.org/drawingml/2006/wordprocessingDrawing" xmlns:w10="urn:schemas-microsoft-com:office:word" xmlns:w="http://schemas.openxmlformats.org/wordprocessingml/2006/main" xmlns:w14="http://schemas.microsoft.com/office/word/2010/wordml" xmlns:w15="http://schemas.microsoft.com/office/word/2012/wordml" xmlns:w16cex="http://schemas.microsoft.com/office/word/2018/wordml/cex" xmlns:w16cid="http://schemas.microsoft.com/office/word/2016/wordml/cid" xmlns:w16="http://schemas.microsoft.com/office/word/2018/wordml" xmlns:w16du="http://schemas.microsoft.com/office/word/2023/wordml/word16du" xmlns:w16sdtdh="http://schemas.microsoft.com/office/word/2020/wordml/sdtdatahash" xmlns:w16se="http://schemas.microsoft.com/office/word/2015/wordml/symex" xmlns:wpg="http://schemas.microsoft.com/office/word/2010/wordprocessingGroup" xmlns:wpi="http://schemas.microsoft.com/office/word/2010/wordprocessingInk" xmlns:wne="http://schemas.microsoft.com/office/word/2006/wordml" xmlns:wps="http://schemas.microsoft.com/office/word/2010/wordprocessingShape" mc:Ignorable="w14 w15 w16se w16cid w16 w16cex w16sdtdh wp14">
+<w:endnotes xmlns:wpc="http://schemas.microsoft.com/office/word/2010/wordprocessingCanvas" xmlns:cx="http://schemas.microsoft.com/office/drawing/2014/chartex" xmlns:cx1="http://schemas.microsoft.com/office/drawing/2015/9/8/chartex" xmlns:cx2="http://schemas.microsoft.com/office/drawing/2015/10/21/chartex" xmlns:cx3="http://schemas.microsoft.com/office/drawing/2016/5/9/chartex" xmlns:cx4="http://schemas.microsoft.com/office/drawing/2016/5/10/chartex" xmlns:cx5="http://schemas.microsoft.com/office/drawing/2016/5/11/chartex" xmlns:cx6="http://schemas.microsoft.com/office/drawing/2016/5/12/chartex" xmlns:cx7="http://schemas.microsoft.com/office/drawing/2016/5/13/chartex" xmlns:cx8="http://schemas.microsoft.com/office/drawing/2016/5/14/chartex" xmlns:mc="http://schemas.openxmlformats.org/markup-compatibility/2006" xmlns:aink="http://schemas.microsoft.com/office/drawing/2016/ink" xmlns:am3d="http://schemas.microsoft.com/office/drawing/2017/model3d" xmlns:o="urn:schemas-microsoft-com:office:office" xmlns:r="http://schemas.openxmlformats.org/officeDocument/2006/relationships" xmlns:m="http://schemas.openxmlformats.org/officeDocument/2006/math" xmlns:v="urn:schemas-microsoft-com:vml" xmlns:wp14="http://schemas.microsoft.com/office/word/2010/wordprocessingDrawing" xmlns:wp="http://schemas.openxmlformats.org/drawingml/2006/wordprocessingDrawing" xmlns:w10="urn:schemas-microsoft-com:office:word" xmlns:w="http://schemas.openxmlformats.org/wordprocessingml/2006/main" xmlns:w14="http://schemas.microsoft.com/office/word/2010/wordml" xmlns:w15="http://schemas.microsoft.com/office/word/2012/wordml" xmlns:w16cid="http://schemas.microsoft.com/office/word/2016/wordml/cid" xmlns:w16se="http://schemas.microsoft.com/office/word/2015/wordml/symex" xmlns:wpg="http://schemas.microsoft.com/office/word/2010/wordprocessingGroup" xmlns:wpi="http://schemas.microsoft.com/office/word/2010/wordprocessingInk" xmlns:wne="http://schemas.microsoft.com/office/word/2006/wordml" xmlns:wps="http://schemas.microsoft.com/office/word/2010/wordprocessingShape" mc:Ignorable="w14 w15 w16se w16cid wp14">
   <w:endnote w:type="separator" w:id="-1">
     <w:p>
       <w:pPr>
@@ -410,7 +459,7 @@
 </file>
 
 <file path=word/footnotes.xml><?xml version="1.0" encoding="utf-8"?>
-<w:footnotes xmlns:wpc="http://schemas.microsoft.com/office/word/2010/wordprocessingCanvas" xmlns:cx="http://schemas.microsoft.com/office/drawing/2014/chartex" xmlns:cx1="http://schemas.microsoft.com/office/drawing/2015/9/8/chartex" xmlns:cx2="http://schemas.microsoft.com/office/drawing/2015/10/21/chartex" xmlns:cx3="http://schemas.microsoft.com/office/drawing/2016/5/9/chartex" xmlns:cx4="http://schemas.microsoft.com/office/drawing/2016/5/10/chartex" xmlns:cx5="http://schemas.microsoft.com/office/drawing/2016/5/11/chartex" xmlns:cx6="http://schemas.microsoft.com/office/drawing/2016/5/12/chartex" xmlns:cx7="http://schemas.microsoft.com/office/drawing/2016/5/13/chartex" xmlns:cx8="http://schemas.microsoft.com/office/drawing/2016/5/14/chartex" xmlns:mc="http://schemas.openxmlformats.org/markup-compatibility/2006" xmlns:aink="http://schemas.microsoft.com/office/drawing/2016/ink" xmlns:am3d="http://schemas.microsoft.com/office/drawing/2017/model3d" xmlns:o="urn:schemas-microsoft-com:office:office" xmlns:oel="http://schemas.microsoft.com/office/2019/extlst" xmlns:r="http://schemas.openxmlformats.org/officeDocument/2006/relationships" xmlns:m="http://schemas.openxmlformats.org/officeDocument/2006/math" xmlns:v="urn:schemas-microsoft-com:vml" xmlns:wp14="http://schemas.microsoft.com/office/word/2010/wordprocessingDrawing" xmlns:wp="http://schemas.openxmlformats.org/drawingml/2006/wordprocessingDrawing" xmlns:w10="urn:schemas-microsoft-com:office:word" xmlns:w="http://schemas.openxmlformats.org/wordprocessingml/2006/main" xmlns:w14="http://schemas.microsoft.com/office/word/2010/wordml" xmlns:w15="http://schemas.microsoft.com/office/word/2012/wordml" xmlns:w16cex="http://schemas.microsoft.com/office/word/2018/wordml/cex" xmlns:w16cid="http://schemas.microsoft.com/office/word/2016/wordml/cid" xmlns:w16="http://schemas.microsoft.com/office/word/2018/wordml" xmlns:w16du="http://schemas.microsoft.com/office/word/2023/wordml/word16du" xmlns:w16sdtdh="http://schemas.microsoft.com/office/word/2020/wordml/sdtdatahash" xmlns:w16se="http://schemas.microsoft.com/office/word/2015/wordml/symex" xmlns:wpg="http://schemas.microsoft.com/office/word/2010/wordprocessingGroup" xmlns:wpi="http://schemas.microsoft.com/office/word/2010/wordprocessingInk" xmlns:wne="http://schemas.microsoft.com/office/word/2006/wordml" xmlns:wps="http://schemas.microsoft.com/office/word/2010/wordprocessingShape" mc:Ignorable="w14 w15 w16se w16cid w16 w16cex w16sdtdh wp14">
+<w:footnotes xmlns:wpc="http://schemas.microsoft.com/office/word/2010/wordprocessingCanvas" xmlns:cx="http://schemas.microsoft.com/office/drawing/2014/chartex" xmlns:cx1="http://schemas.microsoft.com/office/drawing/2015/9/8/chartex" xmlns:cx2="http://schemas.microsoft.com/office/drawing/2015/10/21/chartex" xmlns:cx3="http://schemas.microsoft.com/office/drawing/2016/5/9/chartex" xmlns:cx4="http://schemas.microsoft.com/office/drawing/2016/5/10/chartex" xmlns:cx5="http://schemas.microsoft.com/office/drawing/2016/5/11/chartex" xmlns:cx6="http://schemas.microsoft.com/office/drawing/2016/5/12/chartex" xmlns:cx7="http://schemas.microsoft.com/office/drawing/2016/5/13/chartex" xmlns:cx8="http://schemas.microsoft.com/office/drawing/2016/5/14/chartex" xmlns:mc="http://schemas.openxmlformats.org/markup-compatibility/2006" xmlns:aink="http://schemas.microsoft.com/office/drawing/2016/ink" xmlns:am3d="http://schemas.microsoft.com/office/drawing/2017/model3d" xmlns:o="urn:schemas-microsoft-com:office:office" xmlns:r="http://schemas.openxmlformats.org/officeDocument/2006/relationships" xmlns:m="http://schemas.openxmlformats.org/officeDocument/2006/math" xmlns:v="urn:schemas-microsoft-com:vml" xmlns:wp14="http://schemas.microsoft.com/office/word/2010/wordprocessingDrawing" xmlns:wp="http://schemas.openxmlformats.org/drawingml/2006/wordprocessingDrawing" xmlns:w10="urn:schemas-microsoft-com:office:word" xmlns:w="http://schemas.openxmlformats.org/wordprocessingml/2006/main" xmlns:w14="http://schemas.microsoft.com/office/word/2010/wordml" xmlns:w15="http://schemas.microsoft.com/office/word/2012/wordml" xmlns:w16cid="http://schemas.microsoft.com/office/word/2016/wordml/cid" xmlns:w16se="http://schemas.microsoft.com/office/word/2015/wordml/symex" xmlns:wpg="http://schemas.microsoft.com/office/word/2010/wordprocessingGroup" xmlns:wpi="http://schemas.microsoft.com/office/word/2010/wordprocessingInk" xmlns:wne="http://schemas.microsoft.com/office/word/2006/wordml" xmlns:wps="http://schemas.microsoft.com/office/word/2010/wordprocessingShape" mc:Ignorable="w14 w15 w16se w16cid wp14">
   <w:footnote w:type="separator" w:id="-1">
     <w:p>
       <w:pPr>
@@ -435,7 +484,7 @@
 </file>
 
 <file path=word/numbering.xml><?xml version="1.0" encoding="utf-8"?>
-<w:numbering xmlns:wpc="http://schemas.microsoft.com/office/word/2010/wordprocessingCanvas" xmlns:cx="http://schemas.microsoft.com/office/drawing/2014/chartex" xmlns:cx1="http://schemas.microsoft.com/office/drawing/2015/9/8/chartex" xmlns:cx2="http://schemas.microsoft.com/office/drawing/2015/10/21/chartex" xmlns:cx3="http://schemas.microsoft.com/office/drawing/2016/5/9/chartex" xmlns:cx4="http://schemas.microsoft.com/office/drawing/2016/5/10/chartex" xmlns:cx5="http://schemas.microsoft.com/office/drawing/2016/5/11/chartex" xmlns:cx6="http://schemas.microsoft.com/office/drawing/2016/5/12/chartex" xmlns:cx7="http://schemas.microsoft.com/office/drawing/2016/5/13/chartex" xmlns:cx8="http://schemas.microsoft.com/office/drawing/2016/5/14/chartex" xmlns:mc="http://schemas.openxmlformats.org/markup-compatibility/2006" xmlns:aink="http://schemas.microsoft.com/office/drawing/2016/ink" xmlns:am3d="http://schemas.microsoft.com/office/drawing/2017/model3d" xmlns:o="urn:schemas-microsoft-com:office:office" xmlns:oel="http://schemas.microsoft.com/office/2019/extlst" xmlns:r="http://schemas.openxmlformats.org/officeDocument/2006/relationships" xmlns:m="http://schemas.openxmlformats.org/officeDocument/2006/math" xmlns:v="urn:schemas-microsoft-com:vml" xmlns:wp14="http://schemas.microsoft.com/office/word/2010/wordprocessingDrawing" xmlns:wp="http://schemas.openxmlformats.org/drawingml/2006/wordprocessingDrawing" xmlns:w10="urn:schemas-microsoft-com:office:word" xmlns:w="http://schemas.openxmlformats.org/wordprocessingml/2006/main" xmlns:w14="http://schemas.microsoft.com/office/word/2010/wordml" xmlns:w15="http://schemas.microsoft.com/office/word/2012/wordml" xmlns:w16cex="http://schemas.microsoft.com/office/word/2018/wordml/cex" xmlns:w16cid="http://schemas.microsoft.com/office/word/2016/wordml/cid" xmlns:w16="http://schemas.microsoft.com/office/word/2018/wordml" xmlns:w16du="http://schemas.microsoft.com/office/word/2023/wordml/word16du" xmlns:w16sdtdh="http://schemas.microsoft.com/office/word/2020/wordml/sdtdatahash" xmlns:w16se="http://schemas.microsoft.com/office/word/2015/wordml/symex" xmlns:wpg="http://schemas.microsoft.com/office/word/2010/wordprocessingGroup" xmlns:wpi="http://schemas.microsoft.com/office/word/2010/wordprocessingInk" xmlns:wne="http://schemas.microsoft.com/office/word/2006/wordml" xmlns:wps="http://schemas.microsoft.com/office/word/2010/wordprocessingShape" mc:Ignorable="w14 w15 w16se w16cid w16 w16cex w16sdtdh wp14">
+<w:numbering xmlns:wpc="http://schemas.microsoft.com/office/word/2010/wordprocessingCanvas" xmlns:cx="http://schemas.microsoft.com/office/drawing/2014/chartex" xmlns:cx1="http://schemas.microsoft.com/office/drawing/2015/9/8/chartex" xmlns:cx2="http://schemas.microsoft.com/office/drawing/2015/10/21/chartex" xmlns:cx3="http://schemas.microsoft.com/office/drawing/2016/5/9/chartex" xmlns:cx4="http://schemas.microsoft.com/office/drawing/2016/5/10/chartex" xmlns:cx5="http://schemas.microsoft.com/office/drawing/2016/5/11/chartex" xmlns:cx6="http://schemas.microsoft.com/office/drawing/2016/5/12/chartex" xmlns:cx7="http://schemas.microsoft.com/office/drawing/2016/5/13/chartex" xmlns:cx8="http://schemas.microsoft.com/office/drawing/2016/5/14/chartex" xmlns:mc="http://schemas.openxmlformats.org/markup-compatibility/2006" xmlns:aink="http://schemas.microsoft.com/office/drawing/2016/ink" xmlns:am3d="http://schemas.microsoft.com/office/drawing/2017/model3d" xmlns:o="urn:schemas-microsoft-com:office:office" xmlns:r="http://schemas.openxmlformats.org/officeDocument/2006/relationships" xmlns:m="http://schemas.openxmlformats.org/officeDocument/2006/math" xmlns:v="urn:schemas-microsoft-com:vml" xmlns:wp14="http://schemas.microsoft.com/office/word/2010/wordprocessingDrawing" xmlns:wp="http://schemas.openxmlformats.org/drawingml/2006/wordprocessingDrawing" xmlns:w10="urn:schemas-microsoft-com:office:word" xmlns:w="http://schemas.openxmlformats.org/wordprocessingml/2006/main" xmlns:w14="http://schemas.microsoft.com/office/word/2010/wordml" xmlns:w15="http://schemas.microsoft.com/office/word/2012/wordml" xmlns:w16cid="http://schemas.microsoft.com/office/word/2016/wordml/cid" xmlns:w16se="http://schemas.microsoft.com/office/word/2015/wordml/symex" xmlns:wpg="http://schemas.microsoft.com/office/word/2010/wordprocessingGroup" xmlns:wpi="http://schemas.microsoft.com/office/word/2010/wordprocessingInk" xmlns:wne="http://schemas.microsoft.com/office/word/2006/wordml" xmlns:wps="http://schemas.microsoft.com/office/word/2010/wordprocessingShape" mc:Ignorable="w14 w15 w16se w16cid wp14">
   <w:abstractNum w:abstractNumId="0" w15:restartNumberingAfterBreak="0">
     <w:nsid w:val="002C41A3"/>
     <w:multiLevelType w:val="hybridMultilevel"/>
@@ -1885,56 +1934,56 @@
       </w:pPr>
     </w:lvl>
   </w:abstractNum>
-  <w:num w:numId="1" w16cid:durableId="670062722">
+  <w:num w:numId="1">
     <w:abstractNumId w:val="9"/>
   </w:num>
-  <w:num w:numId="2" w16cid:durableId="738597953">
+  <w:num w:numId="2">
     <w:abstractNumId w:val="2"/>
   </w:num>
-  <w:num w:numId="3" w16cid:durableId="1631740467">
+  <w:num w:numId="3">
     <w:abstractNumId w:val="10"/>
   </w:num>
-  <w:num w:numId="4" w16cid:durableId="635109986">
+  <w:num w:numId="4">
     <w:abstractNumId w:val="13"/>
   </w:num>
-  <w:num w:numId="5" w16cid:durableId="1050767660">
+  <w:num w:numId="5">
     <w:abstractNumId w:val="14"/>
   </w:num>
-  <w:num w:numId="6" w16cid:durableId="1216894168">
+  <w:num w:numId="6">
     <w:abstractNumId w:val="1"/>
   </w:num>
-  <w:num w:numId="7" w16cid:durableId="1103187417">
+  <w:num w:numId="7">
     <w:abstractNumId w:val="8"/>
   </w:num>
-  <w:num w:numId="8" w16cid:durableId="1648702066">
+  <w:num w:numId="8">
     <w:abstractNumId w:val="12"/>
   </w:num>
-  <w:num w:numId="9" w16cid:durableId="554242314">
+  <w:num w:numId="9">
     <w:abstractNumId w:val="3"/>
   </w:num>
-  <w:num w:numId="10" w16cid:durableId="2138065139">
+  <w:num w:numId="10">
     <w:abstractNumId w:val="6"/>
   </w:num>
-  <w:num w:numId="11" w16cid:durableId="1059748020">
+  <w:num w:numId="11">
     <w:abstractNumId w:val="11"/>
   </w:num>
-  <w:num w:numId="12" w16cid:durableId="1140535429">
+  <w:num w:numId="12">
     <w:abstractNumId w:val="5"/>
   </w:num>
-  <w:num w:numId="13" w16cid:durableId="1928297985">
+  <w:num w:numId="13">
     <w:abstractNumId w:val="4"/>
   </w:num>
-  <w:num w:numId="14" w16cid:durableId="327904040">
+  <w:num w:numId="14">
     <w:abstractNumId w:val="7"/>
   </w:num>
-  <w:num w:numId="15" w16cid:durableId="1146320544">
+  <w:num w:numId="15">
     <w:abstractNumId w:val="0"/>
   </w:num>
 </w:numbering>
 </file>
 
 <file path=word/styles.xml><?xml version="1.0" encoding="utf-8"?>
-<w:styles xmlns:mc="http://schemas.openxmlformats.org/markup-compatibility/2006" xmlns:r="http://schemas.openxmlformats.org/officeDocument/2006/relationships" xmlns:w="http://schemas.openxmlformats.org/wordprocessingml/2006/main" xmlns:w14="http://schemas.microsoft.com/office/word/2010/wordml" xmlns:w15="http://schemas.microsoft.com/office/word/2012/wordml" xmlns:w16cex="http://schemas.microsoft.com/office/word/2018/wordml/cex" xmlns:w16cid="http://schemas.microsoft.com/office/word/2016/wordml/cid" xmlns:w16="http://schemas.microsoft.com/office/word/2018/wordml" xmlns:w16sdtdh="http://schemas.microsoft.com/office/word/2020/wordml/sdtdatahash" xmlns:w16se="http://schemas.microsoft.com/office/word/2015/wordml/symex" mc:Ignorable="w14 w15 w16se w16cid w16 w16cex w16sdtdh">
+<w:styles xmlns:mc="http://schemas.openxmlformats.org/markup-compatibility/2006" xmlns:r="http://schemas.openxmlformats.org/officeDocument/2006/relationships" xmlns:w="http://schemas.openxmlformats.org/wordprocessingml/2006/main" xmlns:w14="http://schemas.microsoft.com/office/word/2010/wordml" xmlns:w15="http://schemas.microsoft.com/office/word/2012/wordml" xmlns:w16cid="http://schemas.microsoft.com/office/word/2016/wordml/cid" xmlns:w16se="http://schemas.microsoft.com/office/word/2015/wordml/symex" mc:Ignorable="w14 w15 w16se w16cid">
   <w:docDefaults>
     <w:rPrDefault>
       <w:rPr>

</xml_diff>